<commit_message>
Mise a jour du repo.
</commit_message>
<xml_diff>
--- a/Doc/UtilisationEasyBid.docx
+++ b/Doc/UtilisationEasyBid.docx
@@ -1,6 +1,6 @@
 
 <file path=word/document.xml><?xml version="1.0" encoding="utf-8"?>
-<w:document xmlns:mv="urn:schemas-microsoft-com:mac:vml" xmlns:mo="http://schemas.microsoft.com/office/mac/office/2008/main" xmlns:ve="http://schemas.openxmlformats.org/markup-compatibility/2006" xmlns:o="urn:schemas-microsoft-com:office:office" xmlns:r="http://schemas.openxmlformats.org/officeDocument/2006/relationships" xmlns:m="http://schemas.openxmlformats.org/officeDocument/2006/math" xmlns:v="urn:schemas-microsoft-com:vml" xmlns:w10="urn:schemas-microsoft-com:office:word" xmlns:w="http://schemas.openxmlformats.org/wordprocessingml/2006/main" xmlns:wne="http://schemas.microsoft.com/office/word/2006/wordml" xmlns:wp="http://schemas.openxmlformats.org/drawingml/2006/wordprocessingDrawing" ve:Ignorable="mv" ve:PreserveAttributes="mv:*">
+<w:document xmlns:wpc="http://schemas.microsoft.com/office/word/2010/wordprocessingCanvas" xmlns:mc="http://schemas.openxmlformats.org/markup-compatibility/2006" xmlns:o="urn:schemas-microsoft-com:office:office" xmlns:r="http://schemas.openxmlformats.org/officeDocument/2006/relationships" xmlns:m="http://schemas.openxmlformats.org/officeDocument/2006/math" xmlns:v="urn:schemas-microsoft-com:vml" xmlns:wp14="http://schemas.microsoft.com/office/word/2010/wordprocessingDrawing" xmlns:wp="http://schemas.openxmlformats.org/drawingml/2006/wordprocessingDrawing" xmlns:w10="urn:schemas-microsoft-com:office:word" xmlns:w="http://schemas.openxmlformats.org/wordprocessingml/2006/main" xmlns:w14="http://schemas.microsoft.com/office/word/2010/wordml" xmlns:wpg="http://schemas.microsoft.com/office/word/2010/wordprocessingGroup" xmlns:wpi="http://schemas.microsoft.com/office/word/2010/wordprocessingInk" xmlns:wne="http://schemas.microsoft.com/office/word/2006/wordml" xmlns:wps="http://schemas.microsoft.com/office/word/2010/wordprocessingShape" mc:Ignorable="w14 wp14">
   <w:body>
     <w:p>
       <w:pPr>
@@ -107,7 +107,21 @@
         <w:t>chaque utilisateur et ne peut ê</w:t>
       </w:r>
       <w:r>
-        <w:t xml:space="preserve">tre de ce fait consulter </w:t>
+        <w:t>tre de ce fait</w:t>
+      </w:r>
+      <w:r>
+        <w:t>,</w:t>
+      </w:r>
+      <w:r>
+        <w:t xml:space="preserve"> </w:t>
+      </w:r>
+      <w:proofErr w:type="gramStart"/>
+      <w:r>
+        <w:t>consulter</w:t>
+      </w:r>
+      <w:proofErr w:type="gramEnd"/>
+      <w:r>
+        <w:t xml:space="preserve"> </w:t>
       </w:r>
       <w:r>
         <w:t xml:space="preserve">que par l’utilisateur lui même. </w:t>
@@ -165,7 +179,13 @@
         <w:t>D’autre part et vous l’aurez compris,</w:t>
       </w:r>
       <w:r>
-        <w:t xml:space="preserve"> cette capacité de vendeur est jumelée avec leur rôle d’acheteur.</w:t>
+        <w:t xml:space="preserve"> cette capacité </w:t>
+      </w:r>
+      <w:r>
+        <w:t>de vendeur est jumelée avec le</w:t>
+      </w:r>
+      <w:r>
+        <w:t xml:space="preserve"> rôle d’acheteur.</w:t>
       </w:r>
       <w:r>
         <w:br/>
@@ -175,6 +195,12 @@
         <w:br/>
       </w:r>
       <w:r>
+        <w:t xml:space="preserve">Une fois qu’un produit est placé en enchère, l’utilisateur doit saisir un temps, égale au minimum à 30 000 ms,  au bout duquel le produit placé en enchère sera vendu à l’utilisateur ayant proposé l’offre la plus alléchante. </w:t>
+      </w:r>
+      <w:r>
+        <w:br/>
+      </w:r>
+      <w:r>
         <w:br/>
       </w:r>
       <w:r>
@@ -200,7 +226,13 @@
       </w:r>
       <w:r>
         <w:br/>
-        <w:t xml:space="preserve">Une fois exécuter, vous avez la possibilité de créer un utilisateur, de vous loger ou de quitter le programme grâce à vos saisis clavier. </w:t>
+        <w:t xml:space="preserve">Une fois exécuter, vous avez la possibilité de créer un utilisateur, de vous </w:t>
+      </w:r>
+      <w:r>
+        <w:t>connecté</w:t>
+      </w:r>
+      <w:r>
+        <w:t xml:space="preserve"> ou de quitter le programme grâce à vos saisis clavier. </w:t>
       </w:r>
       <w:r>
         <w:br/>
@@ -213,7 +245,10 @@
       </w:r>
       <w:proofErr w:type="gramEnd"/>
       <w:r>
-        <w:t xml:space="preserve"> pour créer un utilisateur.</w:t>
+        <w:t xml:space="preserve"> pour créer</w:t>
+      </w:r>
+      <w:r>
+        <w:t xml:space="preserve"> un utilisateur.</w:t>
       </w:r>
       <w:r>
         <w:br/>
@@ -224,7 +259,10 @@
       </w:r>
       <w:proofErr w:type="gramEnd"/>
       <w:r>
-        <w:t xml:space="preserve"> pour se loger.</w:t>
+        <w:t xml:space="preserve"> pour se connecté</w:t>
+      </w:r>
+      <w:r>
+        <w:t>.</w:t>
       </w:r>
       <w:r>
         <w:br/>
@@ -240,13 +278,17 @@
     </w:p>
     <w:p>
       <w:r>
-        <w:t xml:space="preserve">Vous devez créer un utilisateur afin de pouvoir vous loger. La création de l’utilisateur nécessite </w:t>
-      </w:r>
-      <w:proofErr w:type="gramStart"/>
-      <w:r>
-        <w:t>a</w:t>
-      </w:r>
-      <w:proofErr w:type="gramEnd"/>
+        <w:t>Vous devez créer un util</w:t>
+      </w:r>
+      <w:r>
+        <w:t>isateur afin de pouvoir vous connecté</w:t>
+      </w:r>
+      <w:r>
+        <w:t xml:space="preserve">. La création de l’utilisateur nécessite </w:t>
+      </w:r>
+      <w:r>
+        <w:t>à</w:t>
+      </w:r>
       <w:r>
         <w:t xml:space="preserve"> ce que vous informiez </w:t>
       </w:r>
@@ -256,20 +298,22 @@
       </w:r>
       <w:proofErr w:type="spellEnd"/>
       <w:r>
-        <w:t xml:space="preserve"> sur quelques champs d’informations. Entre outre, vous devez stipuler un prénom, un nom, l’argent dont vous disposez ainsi que la monnaie utilisé. Il y a 4 types de monnaies, l’euro, le dollar, le yen et le livre.</w:t>
+        <w:t xml:space="preserve"> sur quelques champs d’informations. </w:t>
+      </w:r>
+      <w:r>
+        <w:br/>
+        <w:t>Entre a</w:t>
+      </w:r>
+      <w:r>
+        <w:t>utre, vous devez stipuler un prénom, un nom, l’argent dont vous disposez ainsi que la monnaie utilisé. Il y a 4 types de monnaies, l’euro, le dollar, le yen et le livre.</w:t>
       </w:r>
       <w:r>
         <w:br/>
         <w:t xml:space="preserve">Vous devez ensuite référer </w:t>
       </w:r>
       <w:r>
-        <w:t xml:space="preserve">un login et un mot de passe qui </w:t>
-      </w:r>
-      <w:proofErr w:type="gramStart"/>
-      <w:r>
-        <w:t>sont</w:t>
-      </w:r>
-      <w:proofErr w:type="gramEnd"/>
+        <w:t>un login et un mot de passe qui sont</w:t>
+      </w:r>
       <w:r>
         <w:t xml:space="preserve"> vos clés d’identification par le système.</w:t>
       </w:r>
@@ -278,7 +322,13 @@
       </w:r>
       <w:r>
         <w:br/>
-        <w:t>Maintenant que vous êtes un utilisateur du système, vous devez vous loger pour avoir accès aux fonctionnalités d’</w:t>
+        <w:t>Maintenant que vous êtes un utilisateur</w:t>
+      </w:r>
+      <w:r>
+        <w:t xml:space="preserve"> du système, vous devez vous connecter</w:t>
+      </w:r>
+      <w:r>
+        <w:t xml:space="preserve"> pour avoir accès aux fonctionnalités d’</w:t>
       </w:r>
       <w:proofErr w:type="spellStart"/>
       <w:r>
@@ -294,10 +344,28 @@
       </w:r>
       <w:r>
         <w:br/>
-        <w:t xml:space="preserve">Une fois loger, </w:t>
-      </w:r>
-      <w:r>
-        <w:t xml:space="preserve">vous avez la possibilité de parcourir la liste des utilisateurs du système, celle des produits en cours d’enchères ainsi que celle de vos produit personnel. </w:t>
+      </w:r>
+      <w:r>
+        <w:lastRenderedPageBreak/>
+        <w:t>Une fois connecté</w:t>
+      </w:r>
+      <w:r>
+        <w:t xml:space="preserve">, </w:t>
+      </w:r>
+      <w:r>
+        <w:t>vous avez la possibilité de parcourir la liste des utilisateurs du système, celle des produits en cours d’enchères</w:t>
+      </w:r>
+      <w:r>
+        <w:t>, celle concernant la listes des produits sur lesquelles vous effectué une enchère</w:t>
+      </w:r>
+      <w:r>
+        <w:t xml:space="preserve"> ainsi que celle de vos produit personnel</w:t>
+      </w:r>
+      <w:r>
+        <w:t>s</w:t>
+      </w:r>
+      <w:r>
+        <w:t xml:space="preserve">. </w:t>
       </w:r>
       <w:r>
         <w:br/>
@@ -308,15 +376,32 @@
       </w:r>
       <w:r>
         <w:br/>
-        <w:t xml:space="preserve">Vous avez la possibilité de publier un de vos produits et de ce fait le placer en enchère. Vous avez également le pouvoir de supprimer un de vos produits mis en enchères, mais seulement si aucunes enchères </w:t>
-      </w:r>
-      <w:proofErr w:type="spellStart"/>
-      <w:r>
-        <w:t>nont</w:t>
-      </w:r>
-      <w:proofErr w:type="spellEnd"/>
-      <w:r>
-        <w:t xml:space="preserve"> été lancé par les autre utilisateurs.</w:t>
+        <w:t>Vous avez la possibilité de publier un de vos produits et de ce fait le placer en enchère.</w:t>
+      </w:r>
+      <w:r>
+        <w:t xml:space="preserve"> Vous devez alors saisir un temps minimum d’enchère. </w:t>
+      </w:r>
+      <w:r>
+        <w:t xml:space="preserve"> Vous avez également le pouvoir de supprimer un de vos produits mis en enchères, mais se</w:t>
+      </w:r>
+      <w:r>
+        <w:t>ulement si aucune enchère n’es</w:t>
+      </w:r>
+      <w:r>
+        <w:t>t active</w:t>
+      </w:r>
+      <w:r>
+        <w:t xml:space="preserve"> </w:t>
+      </w:r>
+      <w:r>
+        <w:t>sur ce produit</w:t>
+      </w:r>
+      <w:r>
+        <w:t>.</w:t>
+      </w:r>
+      <w:r>
+        <w:br/>
+        <w:t>Vous pouvez par ailleurs commencer une enchère sur un produit de la liste des produits d’enchère.</w:t>
       </w:r>
       <w:r>
         <w:br/>
@@ -332,7 +417,12 @@
       </w:r>
       <w:proofErr w:type="spellEnd"/>
       <w:r>
-        <w:t xml:space="preserve"> ou supprimer votre compte. Vous avez 3 chances pour vous identifier à travers votre mot de passe pour supprimer votre compte. Dans le cas de 3 mauvaises saisies, vous êtes automatiquement </w:t>
+        <w:t xml:space="preserve"> ou supprimer votre compte. Vous avez 3 cha</w:t>
+      </w:r>
+      <w:bookmarkStart w:id="0" w:name="_GoBack"/>
+      <w:bookmarkEnd w:id="0"/>
+      <w:r>
+        <w:t xml:space="preserve">nces pour vous identifier à travers votre mot de passe pour supprimer votre compte. Dans le cas de 3 mauvaises saisies, vous êtes automatiquement </w:t>
       </w:r>
       <w:proofErr w:type="spellStart"/>
       <w:r>
@@ -888,7 +978,7 @@
 </file>
 
 <file path=word/styles.xml><?xml version="1.0" encoding="utf-8"?>
-<w:styles xmlns:r="http://schemas.openxmlformats.org/officeDocument/2006/relationships" xmlns:w="http://schemas.openxmlformats.org/wordprocessingml/2006/main">
+<w:styles xmlns:mc="http://schemas.openxmlformats.org/markup-compatibility/2006" xmlns:r="http://schemas.openxmlformats.org/officeDocument/2006/relationships" xmlns:w="http://schemas.openxmlformats.org/wordprocessingml/2006/main" xmlns:w14="http://schemas.microsoft.com/office/word/2010/wordml" mc:Ignorable="w14">
   <w:docDefaults>
     <w:rPrDefault>
       <w:rPr>
@@ -904,7 +994,7 @@
       </w:pPr>
     </w:pPrDefault>
   </w:docDefaults>
-  <w:latentStyles w:defLockedState="0" w:defUIPriority="99" w:defSemiHidden="1" w:defUnhideWhenUsed="1" w:defQFormat="0" w:count="276">
+  <w:latentStyles w:defLockedState="0" w:defUIPriority="99" w:defSemiHidden="1" w:defUnhideWhenUsed="1" w:defQFormat="0" w:count="267">
     <w:lsdException w:name="Normal" w:semiHidden="0" w:uiPriority="0" w:unhideWhenUsed="0" w:qFormat="1"/>
     <w:lsdException w:name="heading 1" w:semiHidden="0" w:uiPriority="9" w:unhideWhenUsed="0" w:qFormat="1"/>
     <w:lsdException w:name="heading 2" w:uiPriority="9" w:qFormat="1"/>
@@ -1050,14 +1140,15 @@
   </w:style>
   <w:style w:type="character" w:default="1" w:styleId="Policepardfaut">
     <w:name w:val="Default Paragraph Font"/>
+    <w:uiPriority w:val="1"/>
     <w:semiHidden/>
     <w:unhideWhenUsed/>
   </w:style>
   <w:style w:type="table" w:default="1" w:styleId="TableauNormal">
     <w:name w:val="Normal Table"/>
+    <w:uiPriority w:val="99"/>
     <w:semiHidden/>
     <w:unhideWhenUsed/>
-    <w:qFormat/>
     <w:tblPr>
       <w:tblInd w:w="0" w:type="dxa"/>
       <w:tblCellMar>
@@ -1070,6 +1161,197 @@
   </w:style>
   <w:style w:type="numbering" w:default="1" w:styleId="Aucuneliste">
     <w:name w:val="No List"/>
+    <w:uiPriority w:val="99"/>
+    <w:semiHidden/>
+    <w:unhideWhenUsed/>
+  </w:style>
+</w:styles>
+</file>
+
+<file path=word/stylesWithEffects.xml><?xml version="1.0" encoding="utf-8"?>
+<w:styles xmlns:wpc="http://schemas.microsoft.com/office/word/2010/wordprocessingCanvas" xmlns:mc="http://schemas.openxmlformats.org/markup-compatibility/2006" xmlns:o="urn:schemas-microsoft-com:office:office" xmlns:r="http://schemas.openxmlformats.org/officeDocument/2006/relationships" xmlns:m="http://schemas.openxmlformats.org/officeDocument/2006/math" xmlns:v="urn:schemas-microsoft-com:vml" xmlns:wp14="http://schemas.microsoft.com/office/word/2010/wordprocessingDrawing" xmlns:wp="http://schemas.openxmlformats.org/drawingml/2006/wordprocessingDrawing" xmlns:w10="urn:schemas-microsoft-com:office:word" xmlns:w="http://schemas.openxmlformats.org/wordprocessingml/2006/main" xmlns:w14="http://schemas.microsoft.com/office/word/2010/wordml" xmlns:wpg="http://schemas.microsoft.com/office/word/2010/wordprocessingGroup" xmlns:wpi="http://schemas.microsoft.com/office/word/2010/wordprocessingInk" xmlns:wne="http://schemas.microsoft.com/office/word/2006/wordml" xmlns:wps="http://schemas.microsoft.com/office/word/2010/wordprocessingShape" mc:Ignorable="w14 wp14">
+  <w:docDefaults>
+    <w:rPrDefault>
+      <w:rPr>
+        <w:rFonts w:asciiTheme="minorHAnsi" w:eastAsiaTheme="minorEastAsia" w:hAnsiTheme="minorHAnsi" w:cstheme="minorBidi"/>
+        <w:sz w:val="22"/>
+        <w:szCs w:val="22"/>
+        <w:lang w:val="fr-FR" w:eastAsia="fr-FR" w:bidi="ar-SA"/>
+      </w:rPr>
+    </w:rPrDefault>
+    <w:pPrDefault>
+      <w:pPr>
+        <w:spacing w:after="200" w:line="276" w:lineRule="auto"/>
+      </w:pPr>
+    </w:pPrDefault>
+  </w:docDefaults>
+  <w:latentStyles w:defLockedState="0" w:defUIPriority="99" w:defSemiHidden="1" w:defUnhideWhenUsed="1" w:defQFormat="0" w:count="267">
+    <w:lsdException w:name="Normal" w:semiHidden="0" w:uiPriority="0" w:unhideWhenUsed="0" w:qFormat="1"/>
+    <w:lsdException w:name="heading 1" w:semiHidden="0" w:uiPriority="9" w:unhideWhenUsed="0" w:qFormat="1"/>
+    <w:lsdException w:name="heading 2" w:uiPriority="9" w:qFormat="1"/>
+    <w:lsdException w:name="heading 3" w:uiPriority="9" w:qFormat="1"/>
+    <w:lsdException w:name="heading 4" w:uiPriority="9" w:qFormat="1"/>
+    <w:lsdException w:name="heading 5" w:uiPriority="9" w:qFormat="1"/>
+    <w:lsdException w:name="heading 6" w:uiPriority="9" w:qFormat="1"/>
+    <w:lsdException w:name="heading 7" w:uiPriority="9" w:qFormat="1"/>
+    <w:lsdException w:name="heading 8" w:uiPriority="9" w:qFormat="1"/>
+    <w:lsdException w:name="heading 9" w:uiPriority="9" w:qFormat="1"/>
+    <w:lsdException w:name="toc 1" w:uiPriority="39"/>
+    <w:lsdException w:name="toc 2" w:uiPriority="39"/>
+    <w:lsdException w:name="toc 3" w:uiPriority="39"/>
+    <w:lsdException w:name="toc 4" w:uiPriority="39"/>
+    <w:lsdException w:name="toc 5" w:uiPriority="39"/>
+    <w:lsdException w:name="toc 6" w:uiPriority="39"/>
+    <w:lsdException w:name="toc 7" w:uiPriority="39"/>
+    <w:lsdException w:name="toc 8" w:uiPriority="39"/>
+    <w:lsdException w:name="toc 9" w:uiPriority="39"/>
+    <w:lsdException w:name="caption" w:uiPriority="35" w:qFormat="1"/>
+    <w:lsdException w:name="Title" w:semiHidden="0" w:uiPriority="10" w:unhideWhenUsed="0" w:qFormat="1"/>
+    <w:lsdException w:name="Default Paragraph Font" w:uiPriority="1"/>
+    <w:lsdException w:name="Subtitle" w:semiHidden="0" w:uiPriority="11" w:unhideWhenUsed="0" w:qFormat="1"/>
+    <w:lsdException w:name="Strong" w:semiHidden="0" w:uiPriority="22" w:unhideWhenUsed="0" w:qFormat="1"/>
+    <w:lsdException w:name="Emphasis" w:semiHidden="0" w:uiPriority="20" w:unhideWhenUsed="0" w:qFormat="1"/>
+    <w:lsdException w:name="Table Grid" w:semiHidden="0" w:uiPriority="59" w:unhideWhenUsed="0"/>
+    <w:lsdException w:name="Placeholder Text" w:unhideWhenUsed="0"/>
+    <w:lsdException w:name="No Spacing" w:semiHidden="0" w:uiPriority="1" w:unhideWhenUsed="0" w:qFormat="1"/>
+    <w:lsdException w:name="Light Shading" w:semiHidden="0" w:uiPriority="60" w:unhideWhenUsed="0"/>
+    <w:lsdException w:name="Light List" w:semiHidden="0" w:uiPriority="61" w:unhideWhenUsed="0"/>
+    <w:lsdException w:name="Light Grid" w:semiHidden="0" w:uiPriority="62" w:unhideWhenUsed="0"/>
+    <w:lsdException w:name="Medium Shading 1" w:semiHidden="0" w:uiPriority="63" w:unhideWhenUsed="0"/>
+    <w:lsdException w:name="Medium Shading 2" w:semiHidden="0" w:uiPriority="64" w:unhideWhenUsed="0"/>
+    <w:lsdException w:name="Medium List 1" w:semiHidden="0" w:uiPriority="65" w:unhideWhenUsed="0"/>
+    <w:lsdException w:name="Medium List 2" w:semiHidden="0" w:uiPriority="66" w:unhideWhenUsed="0"/>
+    <w:lsdException w:name="Medium Grid 1" w:semiHidden="0" w:uiPriority="67" w:unhideWhenUsed="0"/>
+    <w:lsdException w:name="Medium Grid 2" w:semiHidden="0" w:uiPriority="68" w:unhideWhenUsed="0"/>
+    <w:lsdException w:name="Medium Grid 3" w:semiHidden="0" w:uiPriority="69" w:unhideWhenUsed="0"/>
+    <w:lsdException w:name="Dark List" w:semiHidden="0" w:uiPriority="70" w:unhideWhenUsed="0"/>
+    <w:lsdException w:name="Colorful Shading" w:semiHidden="0" w:uiPriority="71" w:unhideWhenUsed="0"/>
+    <w:lsdException w:name="Colorful List" w:semiHidden="0" w:uiPriority="72" w:unhideWhenUsed="0"/>
+    <w:lsdException w:name="Colorful Grid" w:semiHidden="0" w:uiPriority="73" w:unhideWhenUsed="0"/>
+    <w:lsdException w:name="Light Shading Accent 1" w:semiHidden="0" w:uiPriority="60" w:unhideWhenUsed="0"/>
+    <w:lsdException w:name="Light List Accent 1" w:semiHidden="0" w:uiPriority="61" w:unhideWhenUsed="0"/>
+    <w:lsdException w:name="Light Grid Accent 1" w:semiHidden="0" w:uiPriority="62" w:unhideWhenUsed="0"/>
+    <w:lsdException w:name="Medium Shading 1 Accent 1" w:semiHidden="0" w:uiPriority="63" w:unhideWhenUsed="0"/>
+    <w:lsdException w:name="Medium Shading 2 Accent 1" w:semiHidden="0" w:uiPriority="64" w:unhideWhenUsed="0"/>
+    <w:lsdException w:name="Medium List 1 Accent 1" w:semiHidden="0" w:uiPriority="65" w:unhideWhenUsed="0"/>
+    <w:lsdException w:name="Revision" w:unhideWhenUsed="0"/>
+    <w:lsdException w:name="List Paragraph" w:semiHidden="0" w:uiPriority="34" w:unhideWhenUsed="0" w:qFormat="1"/>
+    <w:lsdException w:name="Quote" w:semiHidden="0" w:uiPriority="29" w:unhideWhenUsed="0" w:qFormat="1"/>
+    <w:lsdException w:name="Intense Quote" w:semiHidden="0" w:uiPriority="30" w:unhideWhenUsed="0" w:qFormat="1"/>
+    <w:lsdException w:name="Medium List 2 Accent 1" w:semiHidden="0" w:uiPriority="66" w:unhideWhenUsed="0"/>
+    <w:lsdException w:name="Medium Grid 1 Accent 1" w:semiHidden="0" w:uiPriority="67" w:unhideWhenUsed="0"/>
+    <w:lsdException w:name="Medium Grid 2 Accent 1" w:semiHidden="0" w:uiPriority="68" w:unhideWhenUsed="0"/>
+    <w:lsdException w:name="Medium Grid 3 Accent 1" w:semiHidden="0" w:uiPriority="69" w:unhideWhenUsed="0"/>
+    <w:lsdException w:name="Dark List Accent 1" w:semiHidden="0" w:uiPriority="70" w:unhideWhenUsed="0"/>
+    <w:lsdException w:name="Colorful Shading Accent 1" w:semiHidden="0" w:uiPriority="71" w:unhideWhenUsed="0"/>
+    <w:lsdException w:name="Colorful List Accent 1" w:semiHidden="0" w:uiPriority="72" w:unhideWhenUsed="0"/>
+    <w:lsdException w:name="Colorful Grid Accent 1" w:semiHidden="0" w:uiPriority="73" w:unhideWhenUsed="0"/>
+    <w:lsdException w:name="Light Shading Accent 2" w:semiHidden="0" w:uiPriority="60" w:unhideWhenUsed="0"/>
+    <w:lsdException w:name="Light List Accent 2" w:semiHidden="0" w:uiPriority="61" w:unhideWhenUsed="0"/>
+    <w:lsdException w:name="Light Grid Accent 2" w:semiHidden="0" w:uiPriority="62" w:unhideWhenUsed="0"/>
+    <w:lsdException w:name="Medium Shading 1 Accent 2" w:semiHidden="0" w:uiPriority="63" w:unhideWhenUsed="0"/>
+    <w:lsdException w:name="Medium Shading 2 Accent 2" w:semiHidden="0" w:uiPriority="64" w:unhideWhenUsed="0"/>
+    <w:lsdException w:name="Medium List 1 Accent 2" w:semiHidden="0" w:uiPriority="65" w:unhideWhenUsed="0"/>
+    <w:lsdException w:name="Medium List 2 Accent 2" w:semiHidden="0" w:uiPriority="66" w:unhideWhenUsed="0"/>
+    <w:lsdException w:name="Medium Grid 1 Accent 2" w:semiHidden="0" w:uiPriority="67" w:unhideWhenUsed="0"/>
+    <w:lsdException w:name="Medium Grid 2 Accent 2" w:semiHidden="0" w:uiPriority="68" w:unhideWhenUsed="0"/>
+    <w:lsdException w:name="Medium Grid 3 Accent 2" w:semiHidden="0" w:uiPriority="69" w:unhideWhenUsed="0"/>
+    <w:lsdException w:name="Dark List Accent 2" w:semiHidden="0" w:uiPriority="70" w:unhideWhenUsed="0"/>
+    <w:lsdException w:name="Colorful Shading Accent 2" w:semiHidden="0" w:uiPriority="71" w:unhideWhenUsed="0"/>
+    <w:lsdException w:name="Colorful List Accent 2" w:semiHidden="0" w:uiPriority="72" w:unhideWhenUsed="0"/>
+    <w:lsdException w:name="Colorful Grid Accent 2" w:semiHidden="0" w:uiPriority="73" w:unhideWhenUsed="0"/>
+    <w:lsdException w:name="Light Shading Accent 3" w:semiHidden="0" w:uiPriority="60" w:unhideWhenUsed="0"/>
+    <w:lsdException w:name="Light List Accent 3" w:semiHidden="0" w:uiPriority="61" w:unhideWhenUsed="0"/>
+    <w:lsdException w:name="Light Grid Accent 3" w:semiHidden="0" w:uiPriority="62" w:unhideWhenUsed="0"/>
+    <w:lsdException w:name="Medium Shading 1 Accent 3" w:semiHidden="0" w:uiPriority="63" w:unhideWhenUsed="0"/>
+    <w:lsdException w:name="Medium Shading 2 Accent 3" w:semiHidden="0" w:uiPriority="64" w:unhideWhenUsed="0"/>
+    <w:lsdException w:name="Medium List 1 Accent 3" w:semiHidden="0" w:uiPriority="65" w:unhideWhenUsed="0"/>
+    <w:lsdException w:name="Medium List 2 Accent 3" w:semiHidden="0" w:uiPriority="66" w:unhideWhenUsed="0"/>
+    <w:lsdException w:name="Medium Grid 1 Accent 3" w:semiHidden="0" w:uiPriority="67" w:unhideWhenUsed="0"/>
+    <w:lsdException w:name="Medium Grid 2 Accent 3" w:semiHidden="0" w:uiPriority="68" w:unhideWhenUsed="0"/>
+    <w:lsdException w:name="Medium Grid 3 Accent 3" w:semiHidden="0" w:uiPriority="69" w:unhideWhenUsed="0"/>
+    <w:lsdException w:name="Dark List Accent 3" w:semiHidden="0" w:uiPriority="70" w:unhideWhenUsed="0"/>
+    <w:lsdException w:name="Colorful Shading Accent 3" w:semiHidden="0" w:uiPriority="71" w:unhideWhenUsed="0"/>
+    <w:lsdException w:name="Colorful List Accent 3" w:semiHidden="0" w:uiPriority="72" w:unhideWhenUsed="0"/>
+    <w:lsdException w:name="Colorful Grid Accent 3" w:semiHidden="0" w:uiPriority="73" w:unhideWhenUsed="0"/>
+    <w:lsdException w:name="Light Shading Accent 4" w:semiHidden="0" w:uiPriority="60" w:unhideWhenUsed="0"/>
+    <w:lsdException w:name="Light List Accent 4" w:semiHidden="0" w:uiPriority="61" w:unhideWhenUsed="0"/>
+    <w:lsdException w:name="Light Grid Accent 4" w:semiHidden="0" w:uiPriority="62" w:unhideWhenUsed="0"/>
+    <w:lsdException w:name="Medium Shading 1 Accent 4" w:semiHidden="0" w:uiPriority="63" w:unhideWhenUsed="0"/>
+    <w:lsdException w:name="Medium Shading 2 Accent 4" w:semiHidden="0" w:uiPriority="64" w:unhideWhenUsed="0"/>
+    <w:lsdException w:name="Medium List 1 Accent 4" w:semiHidden="0" w:uiPriority="65" w:unhideWhenUsed="0"/>
+    <w:lsdException w:name="Medium List 2 Accent 4" w:semiHidden="0" w:uiPriority="66" w:unhideWhenUsed="0"/>
+    <w:lsdException w:name="Medium Grid 1 Accent 4" w:semiHidden="0" w:uiPriority="67" w:unhideWhenUsed="0"/>
+    <w:lsdException w:name="Medium Grid 2 Accent 4" w:semiHidden="0" w:uiPriority="68" w:unhideWhenUsed="0"/>
+    <w:lsdException w:name="Medium Grid 3 Accent 4" w:semiHidden="0" w:uiPriority="69" w:unhideWhenUsed="0"/>
+    <w:lsdException w:name="Dark List Accent 4" w:semiHidden="0" w:uiPriority="70" w:unhideWhenUsed="0"/>
+    <w:lsdException w:name="Colorful Shading Accent 4" w:semiHidden="0" w:uiPriority="71" w:unhideWhenUsed="0"/>
+    <w:lsdException w:name="Colorful List Accent 4" w:semiHidden="0" w:uiPriority="72" w:unhideWhenUsed="0"/>
+    <w:lsdException w:name="Colorful Grid Accent 4" w:semiHidden="0" w:uiPriority="73" w:unhideWhenUsed="0"/>
+    <w:lsdException w:name="Light Shading Accent 5" w:semiHidden="0" w:uiPriority="60" w:unhideWhenUsed="0"/>
+    <w:lsdException w:name="Light List Accent 5" w:semiHidden="0" w:uiPriority="61" w:unhideWhenUsed="0"/>
+    <w:lsdException w:name="Light Grid Accent 5" w:semiHidden="0" w:uiPriority="62" w:unhideWhenUsed="0"/>
+    <w:lsdException w:name="Medium Shading 1 Accent 5" w:semiHidden="0" w:uiPriority="63" w:unhideWhenUsed="0"/>
+    <w:lsdException w:name="Medium Shading 2 Accent 5" w:semiHidden="0" w:uiPriority="64" w:unhideWhenUsed="0"/>
+    <w:lsdException w:name="Medium List 1 Accent 5" w:semiHidden="0" w:uiPriority="65" w:unhideWhenUsed="0"/>
+    <w:lsdException w:name="Medium List 2 Accent 5" w:semiHidden="0" w:uiPriority="66" w:unhideWhenUsed="0"/>
+    <w:lsdException w:name="Medium Grid 1 Accent 5" w:semiHidden="0" w:uiPriority="67" w:unhideWhenUsed="0"/>
+    <w:lsdException w:name="Medium Grid 2 Accent 5" w:semiHidden="0" w:uiPriority="68" w:unhideWhenUsed="0"/>
+    <w:lsdException w:name="Medium Grid 3 Accent 5" w:semiHidden="0" w:uiPriority="69" w:unhideWhenUsed="0"/>
+    <w:lsdException w:name="Dark List Accent 5" w:semiHidden="0" w:uiPriority="70" w:unhideWhenUsed="0"/>
+    <w:lsdException w:name="Colorful Shading Accent 5" w:semiHidden="0" w:uiPriority="71" w:unhideWhenUsed="0"/>
+    <w:lsdException w:name="Colorful List Accent 5" w:semiHidden="0" w:uiPriority="72" w:unhideWhenUsed="0"/>
+    <w:lsdException w:name="Colorful Grid Accent 5" w:semiHidden="0" w:uiPriority="73" w:unhideWhenUsed="0"/>
+    <w:lsdException w:name="Light Shading Accent 6" w:semiHidden="0" w:uiPriority="60" w:unhideWhenUsed="0"/>
+    <w:lsdException w:name="Light List Accent 6" w:semiHidden="0" w:uiPriority="61" w:unhideWhenUsed="0"/>
+    <w:lsdException w:name="Light Grid Accent 6" w:semiHidden="0" w:uiPriority="62" w:unhideWhenUsed="0"/>
+    <w:lsdException w:name="Medium Shading 1 Accent 6" w:semiHidden="0" w:uiPriority="63" w:unhideWhenUsed="0"/>
+    <w:lsdException w:name="Medium Shading 2 Accent 6" w:semiHidden="0" w:uiPriority="64" w:unhideWhenUsed="0"/>
+    <w:lsdException w:name="Medium List 1 Accent 6" w:semiHidden="0" w:uiPriority="65" w:unhideWhenUsed="0"/>
+    <w:lsdException w:name="Medium List 2 Accent 6" w:semiHidden="0" w:uiPriority="66" w:unhideWhenUsed="0"/>
+    <w:lsdException w:name="Medium Grid 1 Accent 6" w:semiHidden="0" w:uiPriority="67" w:unhideWhenUsed="0"/>
+    <w:lsdException w:name="Medium Grid 2 Accent 6" w:semiHidden="0" w:uiPriority="68" w:unhideWhenUsed="0"/>
+    <w:lsdException w:name="Medium Grid 3 Accent 6" w:semiHidden="0" w:uiPriority="69" w:unhideWhenUsed="0"/>
+    <w:lsdException w:name="Dark List Accent 6" w:semiHidden="0" w:uiPriority="70" w:unhideWhenUsed="0"/>
+    <w:lsdException w:name="Colorful Shading Accent 6" w:semiHidden="0" w:uiPriority="71" w:unhideWhenUsed="0"/>
+    <w:lsdException w:name="Colorful List Accent 6" w:semiHidden="0" w:uiPriority="72" w:unhideWhenUsed="0"/>
+    <w:lsdException w:name="Colorful Grid Accent 6" w:semiHidden="0" w:uiPriority="73" w:unhideWhenUsed="0"/>
+    <w:lsdException w:name="Subtle Emphasis" w:semiHidden="0" w:uiPriority="19" w:unhideWhenUsed="0" w:qFormat="1"/>
+    <w:lsdException w:name="Intense Emphasis" w:semiHidden="0" w:uiPriority="21" w:unhideWhenUsed="0" w:qFormat="1"/>
+    <w:lsdException w:name="Subtle Reference" w:semiHidden="0" w:uiPriority="31" w:unhideWhenUsed="0" w:qFormat="1"/>
+    <w:lsdException w:name="Intense Reference" w:semiHidden="0" w:uiPriority="32" w:unhideWhenUsed="0" w:qFormat="1"/>
+    <w:lsdException w:name="Book Title" w:semiHidden="0" w:uiPriority="33" w:unhideWhenUsed="0" w:qFormat="1"/>
+    <w:lsdException w:name="Bibliography" w:uiPriority="37"/>
+    <w:lsdException w:name="TOC Heading" w:uiPriority="39" w:qFormat="1"/>
+  </w:latentStyles>
+  <w:style w:type="paragraph" w:default="1" w:styleId="Normal">
+    <w:name w:val="Normal"/>
+    <w:qFormat/>
+  </w:style>
+  <w:style w:type="character" w:default="1" w:styleId="Policepardfaut">
+    <w:name w:val="Default Paragraph Font"/>
+    <w:uiPriority w:val="1"/>
+    <w:semiHidden/>
+    <w:unhideWhenUsed/>
+  </w:style>
+  <w:style w:type="table" w:default="1" w:styleId="TableauNormal">
+    <w:name w:val="Normal Table"/>
+    <w:uiPriority w:val="99"/>
+    <w:semiHidden/>
+    <w:unhideWhenUsed/>
+    <w:tblPr>
+      <w:tblInd w:w="0" w:type="dxa"/>
+      <w:tblCellMar>
+        <w:top w:w="0" w:type="dxa"/>
+        <w:left w:w="108" w:type="dxa"/>
+        <w:bottom w:w="0" w:type="dxa"/>
+        <w:right w:w="108" w:type="dxa"/>
+      </w:tblCellMar>
+    </w:tblPr>
+  </w:style>
+  <w:style w:type="numbering" w:default="1" w:styleId="Aucuneliste">
+    <w:name w:val="No List"/>
+    <w:uiPriority w:val="99"/>
     <w:semiHidden/>
     <w:unhideWhenUsed/>
   </w:style>

</xml_diff>